<commit_message>
Fix more header style issues, extract media also
</commit_message>
<xml_diff>
--- a/docs/gdrive_source/Tasks/Data and Network Integration.docx
+++ b/docs/gdrive_source/Tasks/Data and Network Integration.docx
@@ -311,30 +311,22 @@
     </w:p>
     <w:p>
       <w:pPr>
-        <w:pStyle w:val="Heading1"/>
-        <w:rPr>
-          <w:sz w:val="22"/>
-          <w:szCs w:val="22"/>
-        </w:rPr>
-      </w:pPr>
-      <w:bookmarkStart w:colFirst="0" w:colLast="0" w:name="_aqdfz55armzg" w:id="8"/>
+        <w:rPr/>
+      </w:pPr>
+      <w:r>
+        <w:rPr>
+          <w:rtl w:val="0"/>
+        </w:rPr>
+        <w:t xml:space="preserve">To help in planning for adequate data movement and networking capability, consider the following:</w:t>
+      </w:r>
+    </w:p>
+    <w:p>
+      <w:pPr>
+        <w:pStyle w:val="Heading3"/>
+        <w:rPr/>
+      </w:pPr>
+      <w:bookmarkStart w:colFirst="0" w:colLast="0" w:name="_d1k42rjdgat" w:id="8"/>
       <w:bookmarkEnd w:id="8"/>
-      <w:r>
-        <w:rPr>
-          <w:sz w:val="22"/>
-          <w:szCs w:val="22"/>
-          <w:rtl w:val="0"/>
-        </w:rPr>
-        <w:t xml:space="preserve">To help in planning for adequate data movement and networking capability, consider the following:</w:t>
-      </w:r>
-    </w:p>
-    <w:p>
-      <w:pPr>
-        <w:pStyle w:val="Heading3"/>
-        <w:rPr/>
-      </w:pPr>
-      <w:bookmarkStart w:colFirst="0" w:colLast="0" w:name="_d1k42rjdgat" w:id="9"/>
-      <w:bookmarkEnd w:id="9"/>
       <w:r>
         <w:rPr>
           <w:rtl w:val="0"/>
@@ -513,8 +505,8 @@
         <w:pStyle w:val="Heading3"/>
         <w:rPr/>
       </w:pPr>
-      <w:bookmarkStart w:colFirst="0" w:colLast="0" w:name="_eolpv1n32agn" w:id="10"/>
-      <w:bookmarkEnd w:id="10"/>
+      <w:bookmarkStart w:colFirst="0" w:colLast="0" w:name="_eolpv1n32agn" w:id="9"/>
+      <w:bookmarkEnd w:id="9"/>
       <w:commentRangeStart w:id="4"/>
       <w:r>
         <w:rPr>
@@ -689,8 +681,8 @@
         <w:pStyle w:val="Heading2"/>
         <w:rPr/>
       </w:pPr>
-      <w:bookmarkStart w:colFirst="0" w:colLast="0" w:name="_idhp2n58s989" w:id="11"/>
-      <w:bookmarkEnd w:id="11"/>
+      <w:bookmarkStart w:colFirst="0" w:colLast="0" w:name="_idhp2n58s989" w:id="10"/>
+      <w:bookmarkEnd w:id="10"/>
       <w:r>
         <w:rPr>
           <w:rtl w:val="0"/>
@@ -822,8 +814,8 @@
         <w:pStyle w:val="Heading1"/>
         <w:rPr/>
       </w:pPr>
-      <w:bookmarkStart w:colFirst="0" w:colLast="0" w:name="_3r7k4knw2b7d" w:id="12"/>
-      <w:bookmarkEnd w:id="12"/>
+      <w:bookmarkStart w:colFirst="0" w:colLast="0" w:name="_3r7k4knw2b7d" w:id="11"/>
+      <w:bookmarkEnd w:id="11"/>
       <w:r>
         <w:rPr>
           <w:rtl w:val="0"/>

</xml_diff>